<commit_message>
updated 030 one pager with initial code for peer metrics ev calculation
</commit_message>
<xml_diff>
--- a/trading_excel_files/00_Get_US_Stock_Data_Zacks.docx
+++ b/trading_excel_files/00_Get_US_Stock_Data_Zacks.docx
@@ -2158,7 +2158,108 @@
     <w:p/>
     <w:p/>
     <w:p/>
-    <w:p/>
+    <w:p>
+      <w:pPr>
+        <w:rPr>
+          <w:rFonts w:ascii="Times New Roman" w:hAnsi="Times New Roman" w:cs="Times New Roman"/>
+        </w:rPr>
+      </w:pPr>
+      <w:r>
+        <w:rPr>
+          <w:rFonts w:ascii="Times New Roman" w:hAnsi="Times New Roman" w:cs="Times New Roman"/>
+        </w:rPr>
+        <w:lastRenderedPageBreak/>
+        <w:t>17. Select ‘Balance Sheet’ Menu</w:t>
+      </w:r>
+    </w:p>
+    <w:p>
+      <w:pPr>
+        <w:rPr>
+          <w:rFonts w:ascii="Times New Roman" w:hAnsi="Times New Roman" w:cs="Times New Roman"/>
+        </w:rPr>
+      </w:pPr>
+      <w:r>
+        <w:rPr>
+          <w:rFonts w:ascii="Times New Roman" w:hAnsi="Times New Roman" w:cs="Times New Roman"/>
+        </w:rPr>
+        <w:t>- Select Current Assets ($mil)</w:t>
+      </w:r>
+    </w:p>
+    <w:p>
+      <w:pPr>
+        <w:rPr>
+          <w:rFonts w:ascii="Times New Roman" w:hAnsi="Times New Roman" w:cs="Times New Roman"/>
+        </w:rPr>
+      </w:pPr>
+      <w:r>
+        <w:rPr>
+          <w:rFonts w:ascii="Times New Roman" w:hAnsi="Times New Roman" w:cs="Times New Roman"/>
+        </w:rPr>
+        <w:t>- Select Current Liabilities ($mil)</w:t>
+      </w:r>
+    </w:p>
+    <w:p>
+      <w:pPr>
+        <w:rPr>
+          <w:rFonts w:ascii="Times New Roman" w:hAnsi="Times New Roman" w:cs="Times New Roman"/>
+        </w:rPr>
+      </w:pPr>
+      <w:r>
+        <w:rPr>
+          <w:rFonts w:ascii="Times New Roman" w:hAnsi="Times New Roman" w:cs="Times New Roman"/>
+        </w:rPr>
+        <w:t>- Select Long Term Debt ($mil)</w:t>
+      </w:r>
+    </w:p>
+    <w:p/>
+    <w:p>
+      <w:r>
+        <w:rPr>
+          <w:noProof/>
+        </w:rPr>
+        <w:drawing>
+          <wp:inline distT="0" distB="0" distL="0" distR="0" wp14:anchorId="77978CF2" wp14:editId="383BCC69">
+            <wp:extent cx="5731510" cy="3404870"/>
+            <wp:effectExtent l="0" t="0" r="0" b="0"/>
+            <wp:docPr id="6" name="Picture 6" descr="Graphical user interface, table&#10;&#10;Description automatically generated"/>
+            <wp:cNvGraphicFramePr>
+              <a:graphicFrameLocks xmlns:a="http://schemas.openxmlformats.org/drawingml/2006/main" noChangeAspect="1"/>
+            </wp:cNvGraphicFramePr>
+            <a:graphic xmlns:a="http://schemas.openxmlformats.org/drawingml/2006/main">
+              <a:graphicData uri="http://schemas.openxmlformats.org/drawingml/2006/picture">
+                <pic:pic xmlns:pic="http://schemas.openxmlformats.org/drawingml/2006/picture">
+                  <pic:nvPicPr>
+                    <pic:cNvPr id="6" name="Picture 6" descr="Graphical user interface, table&#10;&#10;Description automatically generated"/>
+                    <pic:cNvPicPr/>
+                  </pic:nvPicPr>
+                  <pic:blipFill>
+                    <a:blip r:embed="rId22">
+                      <a:extLst>
+                        <a:ext uri="{28A0092B-C50C-407E-A947-70E740481C1C}">
+                          <a14:useLocalDpi xmlns:a14="http://schemas.microsoft.com/office/drawing/2010/main" val="0"/>
+                        </a:ext>
+                      </a:extLst>
+                    </a:blip>
+                    <a:stretch>
+                      <a:fillRect/>
+                    </a:stretch>
+                  </pic:blipFill>
+                  <pic:spPr>
+                    <a:xfrm>
+                      <a:off x="0" y="0"/>
+                      <a:ext cx="5731510" cy="3404870"/>
+                    </a:xfrm>
+                    <a:prstGeom prst="rect">
+                      <a:avLst/>
+                    </a:prstGeom>
+                  </pic:spPr>
+                </pic:pic>
+              </a:graphicData>
+            </a:graphic>
+          </wp:inline>
+        </w:drawing>
+      </w:r>
+    </w:p>
     <w:p/>
     <w:p/>
     <w:p>
@@ -2201,7 +2302,7 @@
                 <wp:cNvGraphicFramePr/>
                 <a:graphic xmlns:a="http://schemas.openxmlformats.org/drawingml/2006/main">
                   <a:graphicData uri="http://schemas.microsoft.com/office/word/2010/wordprocessingInk">
-                    <w14:contentPart bwMode="auto" r:id="rId22">
+                    <w14:contentPart bwMode="auto" r:id="rId23">
                       <w14:nvContentPartPr>
                         <w14:cNvContentPartPr/>
                       </w14:nvContentPartPr>
@@ -2218,7 +2319,7 @@
           <mc:Fallback>
             <w:pict>
               <v:shape w14:anchorId="2A06D5AA" id="Ink 24" o:spid="_x0000_s1026" type="#_x0000_t75" style="position:absolute;margin-left:398.3pt;margin-top:94.55pt;width:53.6pt;height:28.55pt;z-index:251659264;visibility:visible;mso-wrap-style:square;mso-wrap-distance-left:9pt;mso-wrap-distance-top:0;mso-wrap-distance-right:9pt;mso-wrap-distance-bottom:0;mso-position-horizontal:absolute;mso-position-horizontal-relative:text;mso-position-vertical:absolute;mso-position-vertical-relative:text" o:gfxdata="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">
-                <v:imagedata r:id="rId23" o:title=""/>
+                <v:imagedata r:id="rId24" o:title=""/>
               </v:shape>
             </w:pict>
           </mc:Fallback>
@@ -2244,7 +2345,7 @@
                     <pic:cNvPicPr/>
                   </pic:nvPicPr>
                   <pic:blipFill>
-                    <a:blip r:embed="rId24">
+                    <a:blip r:embed="rId25">
                       <a:extLst>
                         <a:ext uri="{28A0092B-C50C-407E-A947-70E740481C1C}">
                           <a14:useLocalDpi xmlns:a14="http://schemas.microsoft.com/office/drawing/2010/main" val="0"/>
@@ -2271,8 +2372,18 @@
         </w:drawing>
       </w:r>
     </w:p>
-    <w:p>
-      <w:r>
+    <w:p/>
+    <w:p/>
+    <w:p/>
+    <w:p/>
+    <w:p/>
+    <w:p/>
+    <w:p/>
+    <w:p/>
+    <w:p/>
+    <w:p>
+      <w:r>
+        <w:lastRenderedPageBreak/>
         <w:t>19</w:t>
       </w:r>
       <w:r>
@@ -2305,7 +2416,7 @@
                 <wp:cNvGraphicFramePr/>
                 <a:graphic xmlns:a="http://schemas.openxmlformats.org/drawingml/2006/main">
                   <a:graphicData uri="http://schemas.microsoft.com/office/word/2010/wordprocessingInk">
-                    <w14:contentPart bwMode="auto" r:id="rId25">
+                    <w14:contentPart bwMode="auto" r:id="rId26">
                       <w14:nvContentPartPr>
                         <w14:cNvContentPartPr/>
                       </w14:nvContentPartPr>
@@ -2322,7 +2433,7 @@
           <mc:Fallback>
             <w:pict>
               <v:shape w14:anchorId="3418C012" id="Ink 25" o:spid="_x0000_s1026" type="#_x0000_t75" style="position:absolute;margin-left:357.8pt;margin-top:18.6pt;width:44pt;height:26.75pt;z-index:251660288;visibility:visible;mso-wrap-style:square;mso-wrap-distance-left:9pt;mso-wrap-distance-top:0;mso-wrap-distance-right:9pt;mso-wrap-distance-bottom:0;mso-position-horizontal:absolute;mso-position-horizontal-relative:text;mso-position-vertical:absolute;mso-position-vertical-relative:text" o:gfxdata="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">
-                <v:imagedata r:id="rId26" o:title=""/>
+                <v:imagedata r:id="rId27" o:title=""/>
               </v:shape>
             </w:pict>
           </mc:Fallback>
@@ -2348,7 +2459,7 @@
                     <pic:cNvPicPr/>
                   </pic:nvPicPr>
                   <pic:blipFill>
-                    <a:blip r:embed="rId27">
+                    <a:blip r:embed="rId28">
                       <a:extLst>
                         <a:ext uri="{28A0092B-C50C-407E-A947-70E740481C1C}">
                           <a14:useLocalDpi xmlns:a14="http://schemas.microsoft.com/office/drawing/2010/main" val="0"/>
@@ -2376,23 +2487,16 @@
       </w:r>
     </w:p>
     <w:p/>
-    <w:p/>
-    <w:p/>
-    <w:p/>
-    <w:p/>
-    <w:p/>
-    <w:p/>
-    <w:p>
-      <w:pPr>
-        <w:rPr>
-          <w:rFonts w:ascii="Times New Roman" w:hAnsi="Times New Roman" w:cs="Times New Roman"/>
-        </w:rPr>
-      </w:pPr>
-      <w:r>
-        <w:rPr>
-          <w:rFonts w:ascii="Times New Roman" w:hAnsi="Times New Roman" w:cs="Times New Roman"/>
-        </w:rPr>
-        <w:lastRenderedPageBreak/>
+    <w:p>
+      <w:pPr>
+        <w:rPr>
+          <w:rFonts w:ascii="Times New Roman" w:hAnsi="Times New Roman" w:cs="Times New Roman"/>
+        </w:rPr>
+      </w:pPr>
+      <w:r>
+        <w:rPr>
+          <w:rFonts w:ascii="Times New Roman" w:hAnsi="Times New Roman" w:cs="Times New Roman"/>
+        </w:rPr>
         <w:t>20. Open CSV file from Downloads directory</w:t>
       </w:r>
     </w:p>
@@ -2418,7 +2522,7 @@
                     <pic:cNvPicPr/>
                   </pic:nvPicPr>
                   <pic:blipFill>
-                    <a:blip r:embed="rId28">
+                    <a:blip r:embed="rId29">
                       <a:extLst>
                         <a:ext uri="{28A0092B-C50C-407E-A947-70E740481C1C}">
                           <a14:useLocalDpi xmlns:a14="http://schemas.microsoft.com/office/drawing/2010/main" val="0"/>
@@ -2452,10 +2556,95 @@
           <w:rFonts w:ascii="Times New Roman" w:hAnsi="Times New Roman" w:cs="Times New Roman"/>
         </w:rPr>
       </w:pPr>
-      <w:r>
-        <w:rPr>
-          <w:rFonts w:ascii="Times New Roman" w:hAnsi="Times New Roman" w:cs="Times New Roman"/>
-        </w:rPr>
+    </w:p>
+    <w:p>
+      <w:pPr>
+        <w:rPr>
+          <w:rFonts w:ascii="Times New Roman" w:hAnsi="Times New Roman" w:cs="Times New Roman"/>
+        </w:rPr>
+      </w:pPr>
+    </w:p>
+    <w:p>
+      <w:pPr>
+        <w:rPr>
+          <w:rFonts w:ascii="Times New Roman" w:hAnsi="Times New Roman" w:cs="Times New Roman"/>
+        </w:rPr>
+      </w:pPr>
+    </w:p>
+    <w:p>
+      <w:pPr>
+        <w:rPr>
+          <w:rFonts w:ascii="Times New Roman" w:hAnsi="Times New Roman" w:cs="Times New Roman"/>
+        </w:rPr>
+      </w:pPr>
+    </w:p>
+    <w:p>
+      <w:pPr>
+        <w:rPr>
+          <w:rFonts w:ascii="Times New Roman" w:hAnsi="Times New Roman" w:cs="Times New Roman"/>
+        </w:rPr>
+      </w:pPr>
+    </w:p>
+    <w:p>
+      <w:pPr>
+        <w:rPr>
+          <w:rFonts w:ascii="Times New Roman" w:hAnsi="Times New Roman" w:cs="Times New Roman"/>
+        </w:rPr>
+      </w:pPr>
+    </w:p>
+    <w:p>
+      <w:pPr>
+        <w:rPr>
+          <w:rFonts w:ascii="Times New Roman" w:hAnsi="Times New Roman" w:cs="Times New Roman"/>
+        </w:rPr>
+      </w:pPr>
+    </w:p>
+    <w:p>
+      <w:pPr>
+        <w:rPr>
+          <w:rFonts w:ascii="Times New Roman" w:hAnsi="Times New Roman" w:cs="Times New Roman"/>
+        </w:rPr>
+      </w:pPr>
+    </w:p>
+    <w:p>
+      <w:pPr>
+        <w:rPr>
+          <w:rFonts w:ascii="Times New Roman" w:hAnsi="Times New Roman" w:cs="Times New Roman"/>
+        </w:rPr>
+      </w:pPr>
+    </w:p>
+    <w:p>
+      <w:pPr>
+        <w:rPr>
+          <w:rFonts w:ascii="Times New Roman" w:hAnsi="Times New Roman" w:cs="Times New Roman"/>
+        </w:rPr>
+      </w:pPr>
+    </w:p>
+    <w:p>
+      <w:pPr>
+        <w:rPr>
+          <w:rFonts w:ascii="Times New Roman" w:hAnsi="Times New Roman" w:cs="Times New Roman"/>
+        </w:rPr>
+      </w:pPr>
+    </w:p>
+    <w:p>
+      <w:pPr>
+        <w:rPr>
+          <w:rFonts w:ascii="Times New Roman" w:hAnsi="Times New Roman" w:cs="Times New Roman"/>
+        </w:rPr>
+      </w:pPr>
+    </w:p>
+    <w:p>
+      <w:pPr>
+        <w:rPr>
+          <w:rFonts w:ascii="Times New Roman" w:hAnsi="Times New Roman" w:cs="Times New Roman"/>
+        </w:rPr>
+      </w:pPr>
+      <w:r>
+        <w:rPr>
+          <w:rFonts w:ascii="Times New Roman" w:hAnsi="Times New Roman" w:cs="Times New Roman"/>
+        </w:rPr>
+        <w:lastRenderedPageBreak/>
         <w:t>21. Select all records in the sheet</w:t>
       </w:r>
     </w:p>
@@ -2481,7 +2670,7 @@
                     <pic:cNvPicPr/>
                   </pic:nvPicPr>
                   <pic:blipFill>
-                    <a:blip r:embed="rId29">
+                    <a:blip r:embed="rId30">
                       <a:extLst>
                         <a:ext uri="{28A0092B-C50C-407E-A947-70E740481C1C}">
                           <a14:useLocalDpi xmlns:a14="http://schemas.microsoft.com/office/drawing/2010/main" val="0"/>
@@ -2543,7 +2732,7 @@
                     <pic:cNvPicPr/>
                   </pic:nvPicPr>
                   <pic:blipFill>
-                    <a:blip r:embed="rId30">
+                    <a:blip r:embed="rId31">
                       <a:extLst>
                         <a:ext uri="{28A0092B-C50C-407E-A947-70E740481C1C}">
                           <a14:useLocalDpi xmlns:a14="http://schemas.microsoft.com/office/drawing/2010/main" val="0"/>
@@ -2577,6 +2766,69 @@
           <w:rFonts w:ascii="Times New Roman" w:hAnsi="Times New Roman" w:cs="Times New Roman"/>
         </w:rPr>
       </w:pPr>
+    </w:p>
+    <w:p>
+      <w:pPr>
+        <w:rPr>
+          <w:rFonts w:ascii="Times New Roman" w:hAnsi="Times New Roman" w:cs="Times New Roman"/>
+        </w:rPr>
+      </w:pPr>
+    </w:p>
+    <w:p>
+      <w:pPr>
+        <w:rPr>
+          <w:rFonts w:ascii="Times New Roman" w:hAnsi="Times New Roman" w:cs="Times New Roman"/>
+        </w:rPr>
+      </w:pPr>
+    </w:p>
+    <w:p>
+      <w:pPr>
+        <w:rPr>
+          <w:rFonts w:ascii="Times New Roman" w:hAnsi="Times New Roman" w:cs="Times New Roman"/>
+        </w:rPr>
+      </w:pPr>
+    </w:p>
+    <w:p>
+      <w:pPr>
+        <w:rPr>
+          <w:rFonts w:ascii="Times New Roman" w:hAnsi="Times New Roman" w:cs="Times New Roman"/>
+        </w:rPr>
+      </w:pPr>
+    </w:p>
+    <w:p>
+      <w:pPr>
+        <w:rPr>
+          <w:rFonts w:ascii="Times New Roman" w:hAnsi="Times New Roman" w:cs="Times New Roman"/>
+        </w:rPr>
+      </w:pPr>
+    </w:p>
+    <w:p>
+      <w:pPr>
+        <w:rPr>
+          <w:rFonts w:ascii="Times New Roman" w:hAnsi="Times New Roman" w:cs="Times New Roman"/>
+        </w:rPr>
+      </w:pPr>
+    </w:p>
+    <w:p>
+      <w:pPr>
+        <w:rPr>
+          <w:rFonts w:ascii="Times New Roman" w:hAnsi="Times New Roman" w:cs="Times New Roman"/>
+        </w:rPr>
+      </w:pPr>
+    </w:p>
+    <w:p>
+      <w:pPr>
+        <w:rPr>
+          <w:rFonts w:ascii="Times New Roman" w:hAnsi="Times New Roman" w:cs="Times New Roman"/>
+        </w:rPr>
+      </w:pPr>
+    </w:p>
+    <w:p>
+      <w:pPr>
+        <w:rPr>
+          <w:rFonts w:ascii="Times New Roman" w:hAnsi="Times New Roman" w:cs="Times New Roman"/>
+        </w:rPr>
+      </w:pPr>
       <w:r>
         <w:rPr>
           <w:rFonts w:ascii="Times New Roman" w:hAnsi="Times New Roman" w:cs="Times New Roman"/>
@@ -2662,7 +2914,7 @@
                     <pic:cNvPicPr/>
                   </pic:nvPicPr>
                   <pic:blipFill>
-                    <a:blip r:embed="rId31" cstate="print">
+                    <a:blip r:embed="rId32" cstate="print">
                       <a:extLst>
                         <a:ext uri="{28A0092B-C50C-407E-A947-70E740481C1C}">
                           <a14:useLocalDpi xmlns:a14="http://schemas.microsoft.com/office/drawing/2010/main" val="0"/>

</xml_diff>